<commit_message>
fix: Add a link of a thread in the D02 analysis document
</commit_message>
<xml_diff>
--- a/reports/Student #1/D02/Analysis report - D02 - Student 1.docx
+++ b/reports/Student #1/D02/Analysis report - D02 - Student 1.docx
@@ -3029,7 +3029,34 @@
         <w:rPr>
           <w:rtl w:val="0"/>
         </w:rPr>
-        <w:t xml:space="preserve">Link al foro: </w:t>
+        <w:t xml:space="preserve">Link al </w:t>
+      </w:r>
+      <w:r>
+        <w:rPr>
+          <w:rtl w:val="0"/>
+        </w:rPr>
+        <w:t xml:space="preserve">foro</w:t>
+      </w:r>
+      <w:r>
+        <w:rPr>
+          <w:rtl w:val="0"/>
+        </w:rPr>
+        <w:t xml:space="preserve">: </w:t>
+      </w:r>
+      <w:hyperlink r:id="rId14">
+        <w:r>
+          <w:rPr>
+            <w:color w:val="1155cc"/>
+            <w:u w:val="single"/>
+            <w:rtl w:val="0"/>
+          </w:rPr>
+          <w:t xml:space="preserve">Thread: [D&amp;T] D02 - About student #1 data model relations,...</w:t>
+        </w:r>
+      </w:hyperlink>
+      <w:r>
+        <w:rPr>
+          <w:rtl w:val="0"/>
+        </w:rPr>
       </w:r>
     </w:p>
     <w:p>
@@ -3375,7 +3402,7 @@
         </w:rPr>
         <w:t xml:space="preserve">Finalmente, y en base al análisis de las posibles soluciones, se optó por hacer la comprobación más sencilla (segunda solución propuesta), comprobando únicamente que la primera letra del identifier number corresponda con la primera del nombre y que la segunda del identifier number coincida con la primera del apellido. Esta decisión también se tomó después de revisar el siguiente hilo del foro: </w:t>
       </w:r>
-      <w:hyperlink r:id="rId14">
+      <w:hyperlink r:id="rId15">
         <w:r>
           <w:rPr>
             <w:color w:val="1155cc"/>
@@ -3481,10 +3508,10 @@
       </w:r>
     </w:p>
     <w:sectPr>
-      <w:headerReference r:id="rId15" w:type="default"/>
-      <w:headerReference r:id="rId16" w:type="first"/>
-      <w:footerReference r:id="rId17" w:type="default"/>
-      <w:footerReference r:id="rId18" w:type="first"/>
+      <w:headerReference r:id="rId16" w:type="default"/>
+      <w:headerReference r:id="rId17" w:type="first"/>
+      <w:footerReference r:id="rId18" w:type="default"/>
+      <w:footerReference r:id="rId19" w:type="first"/>
       <w:pgSz w:h="16838" w:w="11906" w:orient="portrait"/>
       <w:pgMar w:bottom="1440.0000000000002" w:top="1440.0000000000002" w:left="1440.0000000000002" w:right="1440.0000000000002" w:header="720" w:footer="720"/>
       <w:pgNumType w:start="1"/>

</xml_diff>